<commit_message>
AI-102 Day 4 complete: diagnostics, Key Vault, RBAC, budget + cleanup
</commit_message>
<xml_diff>
--- a/AI-102Day-04-Operationalise-CLU/AI-102Day-04-Operationalise-CLU.docx
+++ b/AI-102Day-04-Operationalise-CLU/AI-102Day-04-Operationalise-CLU.docx
@@ -22,7 +22,7 @@
     </w:p>
     <w:p>
       <w:r>
-        <w:t>AI102-Day04-Phase02-06-RBACAssignment.png</w:t>
+        <w:t>AI102-Day04-99-ResourceGroup-Deleted.png</w:t>
       </w:r>
     </w:p>
     <w:p>
@@ -30,6 +30,66 @@
         <w:jc w:val="center"/>
       </w:pPr>
       <w:r>
+        <w:drawing>
+          <wp:inline distT="0" distB="0" distL="0" distR="0" wp14:anchorId="2C9C2266" wp14:editId="756C50C6">
+            <wp:extent cx="5731510" cy="1881505"/>
+            <wp:effectExtent l="0" t="0" r="2540" b="4445"/>
+            <wp:docPr id="1205221293" name="Picture 1"/>
+            <wp:cNvGraphicFramePr>
+              <a:graphicFrameLocks xmlns:a="http://schemas.openxmlformats.org/drawingml/2006/main" noChangeAspect="1"/>
+            </wp:cNvGraphicFramePr>
+            <a:graphic xmlns:a="http://schemas.openxmlformats.org/drawingml/2006/main">
+              <a:graphicData uri="http://schemas.openxmlformats.org/drawingml/2006/picture">
+                <pic:pic xmlns:pic="http://schemas.openxmlformats.org/drawingml/2006/picture">
+                  <pic:nvPicPr>
+                    <pic:cNvPr id="1205221293" name=""/>
+                    <pic:cNvPicPr/>
+                  </pic:nvPicPr>
+                  <pic:blipFill>
+                    <a:blip r:embed="rId4"/>
+                    <a:stretch>
+                      <a:fillRect/>
+                    </a:stretch>
+                  </pic:blipFill>
+                  <pic:spPr>
+                    <a:xfrm>
+                      <a:off x="0" y="0"/>
+                      <a:ext cx="5731510" cy="1881505"/>
+                    </a:xfrm>
+                    <a:prstGeom prst="rect">
+                      <a:avLst/>
+                    </a:prstGeom>
+                  </pic:spPr>
+                </pic:pic>
+              </a:graphicData>
+            </a:graphic>
+          </wp:inline>
+        </w:drawing>
+      </w:r>
+    </w:p>
+    <w:p>
+      <w:pPr>
+        <w:jc w:val="center"/>
+      </w:pPr>
+    </w:p>
+    <w:p>
+      <w:pPr>
+        <w:jc w:val="center"/>
+      </w:pPr>
+    </w:p>
+    <w:p>
+      <w:r>
+        <w:t>AI102-Day04-Phase02-06-RBACAssignment.png</w:t>
+      </w:r>
+    </w:p>
+    <w:p>
+      <w:pPr>
+        <w:jc w:val="center"/>
+      </w:pPr>
+      <w:r>
+        <w:rPr>
+          <w:noProof/>
+        </w:rPr>
         <w:drawing>
           <wp:inline distT="0" distB="0" distL="0" distR="0" wp14:anchorId="61A36CC1" wp14:editId="69ABB56C">
             <wp:extent cx="5731510" cy="1025525"/>
@@ -46,7 +106,7 @@
                     <pic:cNvPicPr/>
                   </pic:nvPicPr>
                   <pic:blipFill>
-                    <a:blip r:embed="rId4"/>
+                    <a:blip r:embed="rId5"/>
                     <a:stretch>
                       <a:fillRect/>
                     </a:stretch>
@@ -74,6 +134,9 @@
     </w:p>
     <w:p>
       <w:r>
+        <w:rPr>
+          <w:noProof/>
+        </w:rPr>
         <w:drawing>
           <wp:inline distT="0" distB="0" distL="0" distR="0" wp14:anchorId="1F72BB9E" wp14:editId="39051A3B">
             <wp:extent cx="5731510" cy="1539875"/>
@@ -90,7 +153,7 @@
                     <pic:cNvPicPr/>
                   </pic:nvPicPr>
                   <pic:blipFill>
-                    <a:blip r:embed="rId5"/>
+                    <a:blip r:embed="rId6"/>
                     <a:stretch>
                       <a:fillRect/>
                     </a:stretch>
@@ -120,6 +183,10 @@
     </w:p>
     <w:p>
       <w:r>
+        <w:rPr>
+          <w:noProof/>
+        </w:rPr>
+        <w:lastRenderedPageBreak/>
         <w:drawing>
           <wp:inline distT="0" distB="0" distL="0" distR="0" wp14:anchorId="62067F53" wp14:editId="336574D4">
             <wp:extent cx="5731510" cy="1482725"/>
@@ -136,7 +203,7 @@
                     <pic:cNvPicPr/>
                   </pic:nvPicPr>
                   <pic:blipFill>
-                    <a:blip r:embed="rId6"/>
+                    <a:blip r:embed="rId7"/>
                     <a:stretch>
                       <a:fillRect/>
                     </a:stretch>
@@ -166,7 +233,9 @@
     </w:p>
     <w:p>
       <w:r>
-        <w:lastRenderedPageBreak/>
+        <w:rPr>
+          <w:noProof/>
+        </w:rPr>
         <w:drawing>
           <wp:inline distT="0" distB="0" distL="0" distR="0" wp14:anchorId="28C77102" wp14:editId="602BDFC2">
             <wp:extent cx="5731510" cy="3049270"/>
@@ -183,7 +252,7 @@
                     <pic:cNvPicPr/>
                   </pic:nvPicPr>
                   <pic:blipFill>
-                    <a:blip r:embed="rId7"/>
+                    <a:blip r:embed="rId8"/>
                     <a:stretch>
                       <a:fillRect/>
                     </a:stretch>
@@ -211,6 +280,9 @@
     </w:p>
     <w:p>
       <w:r>
+        <w:rPr>
+          <w:noProof/>
+        </w:rPr>
         <w:drawing>
           <wp:inline distT="0" distB="0" distL="0" distR="0" wp14:anchorId="63D467A5" wp14:editId="4A0F4B94">
             <wp:extent cx="5731510" cy="2185670"/>
@@ -227,7 +299,7 @@
                     <pic:cNvPicPr/>
                   </pic:nvPicPr>
                   <pic:blipFill>
-                    <a:blip r:embed="rId8"/>
+                    <a:blip r:embed="rId9"/>
                     <a:stretch>
                       <a:fillRect/>
                     </a:stretch>
@@ -251,11 +323,15 @@
     <w:p/>
     <w:p>
       <w:r>
+        <w:lastRenderedPageBreak/>
         <w:t>AI102-Day04-Phase02-02-LogAnalyticsQuery.png</w:t>
       </w:r>
     </w:p>
     <w:p>
       <w:r>
+        <w:rPr>
+          <w:noProof/>
+        </w:rPr>
         <w:drawing>
           <wp:inline distT="0" distB="0" distL="0" distR="0" wp14:anchorId="30A91816" wp14:editId="6D773897">
             <wp:extent cx="5731510" cy="1996440"/>
@@ -272,7 +348,7 @@
                     <pic:cNvPicPr/>
                   </pic:nvPicPr>
                   <pic:blipFill>
-                    <a:blip r:embed="rId9"/>
+                    <a:blip r:embed="rId10"/>
                     <a:stretch>
                       <a:fillRect/>
                     </a:stretch>
@@ -300,7 +376,9 @@
     </w:p>
     <w:p>
       <w:r>
-        <w:lastRenderedPageBreak/>
+        <w:rPr>
+          <w:noProof/>
+        </w:rPr>
         <w:drawing>
           <wp:inline distT="0" distB="0" distL="0" distR="0" wp14:anchorId="2B00BEF8" wp14:editId="165119F5">
             <wp:extent cx="5731510" cy="2867025"/>
@@ -317,7 +395,7 @@
                     <pic:cNvPicPr/>
                   </pic:nvPicPr>
                   <pic:blipFill>
-                    <a:blip r:embed="rId10"/>
+                    <a:blip r:embed="rId11"/>
                     <a:stretch>
                       <a:fillRect/>
                     </a:stretch>
@@ -366,7 +444,7 @@
                     </pic:cNvPicPr>
                   </pic:nvPicPr>
                   <pic:blipFill>
-                    <a:blip r:embed="rId11" cstate="print">
+                    <a:blip r:embed="rId12" cstate="print">
                       <a:extLst>
                         <a:ext uri="{28A0092B-C50C-407E-A947-70E740481C1C}">
                           <a14:useLocalDpi xmlns:a14="http://schemas.microsoft.com/office/drawing/2010/main" val="0"/>

</xml_diff>